<commit_message>
Adding in alot of files for Wednesday and Thursday
</commit_message>
<xml_diff>
--- a/webDevWeek1/TuesdayDec7/week1TuesdayJavaScriptSolarCalculatorNotes.docx
+++ b/webDevWeek1/TuesdayDec7/week1TuesdayJavaScriptSolarCalculatorNotes.docx
@@ -246,6 +246,9 @@
         <w:spacing w:after="0" w:line="240" w:lineRule="auto"/>
       </w:pPr>
       <w:r>
+        <w:rPr>
+          <w:noProof/>
+        </w:rPr>
         <w:drawing>
           <wp:inline distT="0" distB="0" distL="0" distR="0" wp14:anchorId="17F7F94E" wp14:editId="5BD02715">
             <wp:extent cx="2891993" cy="1413863"/>
@@ -368,6 +371,9 @@
         <w:spacing w:after="0" w:line="240" w:lineRule="auto"/>
       </w:pPr>
       <w:r>
+        <w:rPr>
+          <w:noProof/>
+        </w:rPr>
         <w:drawing>
           <wp:inline distT="0" distB="0" distL="0" distR="0" wp14:anchorId="459B647B" wp14:editId="40BB6693">
             <wp:extent cx="2282158" cy="905549"/>
@@ -418,6 +424,9 @@
         <w:spacing w:after="0" w:line="240" w:lineRule="auto"/>
       </w:pPr>
       <w:r>
+        <w:rPr>
+          <w:noProof/>
+        </w:rPr>
         <w:drawing>
           <wp:inline distT="0" distB="0" distL="0" distR="0" wp14:anchorId="3B121C7D" wp14:editId="19A37CBD">
             <wp:extent cx="2043953" cy="1025907"/>
@@ -549,6 +558,9 @@
         <w:spacing w:after="0" w:line="240" w:lineRule="auto"/>
       </w:pPr>
       <w:r>
+        <w:rPr>
+          <w:noProof/>
+        </w:rPr>
         <w:drawing>
           <wp:inline distT="0" distB="0" distL="0" distR="0" wp14:anchorId="3362D7EE" wp14:editId="4972B019">
             <wp:extent cx="2277266" cy="1252497"/>
@@ -596,15 +608,44 @@
         <w:spacing w:after="0" w:line="240" w:lineRule="auto"/>
       </w:pPr>
       <w:r>
-        <w:t>4. Go in to the JavaScript-Solar-Calculator #2 folder and do the demo in there</w:t>
-      </w:r>
-    </w:p>
-    <w:p>
-      <w:pPr>
-        <w:spacing w:after="0" w:line="240" w:lineRule="auto"/>
-      </w:pPr>
-      <w:r>
-        <w:t>5.</w:t>
+        <w:t>4. Go in to the JavaScript-Solar-Calculator #2</w:t>
+      </w:r>
+      <w:r>
+        <w:t xml:space="preserve">/practice1 go in main.js to start typing </w:t>
+      </w:r>
+      <w:r>
+        <w:t>(steps 5-</w:t>
+      </w:r>
+      <w:r>
+        <w:t>9.</w:t>
+      </w:r>
+      <w:r>
+        <w:t>)</w:t>
+      </w:r>
+    </w:p>
+    <w:p>
+      <w:pPr>
+        <w:spacing w:after="0" w:line="240" w:lineRule="auto"/>
+      </w:pPr>
+      <w:r>
+        <w:t>11</w:t>
+      </w:r>
+      <w:r>
+        <w:t>.</w:t>
+      </w:r>
+      <w:r>
+        <w:t xml:space="preserve">Two different ways to call a function: </w:t>
+      </w:r>
+      <w:r>
+        <w:t>from a html button and a line of code in JavaScript</w:t>
+      </w:r>
+    </w:p>
+    <w:p>
+      <w:pPr>
+        <w:spacing w:after="0" w:line="240" w:lineRule="auto"/>
+      </w:pPr>
+      <w:r>
+        <w:t xml:space="preserve">9. </w:t>
       </w:r>
     </w:p>
     <w:sectPr>

</xml_diff>